<commit_message>
Documentacion de la pagina de Preceptoria
se actualiza la documentacion con los cambios echos hasta el dia de la fecha
</commit_message>
<xml_diff>
--- a/Documentacion Preceptoria.docx
+++ b/Documentacion Preceptoria.docx
@@ -222,7 +222,69 @@
           <w:sz w:val="36"/>
           <w:szCs w:val="36"/>
         </w:rPr>
-        <w:t>as Leanza.</w:t>
+        <w:t xml:space="preserve">as </w:t>
+      </w:r>
+      <w:proofErr w:type="spellStart"/>
+      <w:r>
+        <w:rPr>
+          <w:i/>
+          <w:sz w:val="36"/>
+          <w:szCs w:val="36"/>
+        </w:rPr>
+        <w:t>Leanza</w:t>
+      </w:r>
+      <w:proofErr w:type="spellEnd"/>
+      <w:r>
+        <w:rPr>
+          <w:i/>
+          <w:sz w:val="36"/>
+          <w:szCs w:val="36"/>
+        </w:rPr>
+        <w:t>.</w:t>
+      </w:r>
+    </w:p>
+    <w:p>
+      <w:pPr>
+        <w:pStyle w:val="Prrafodelista"/>
+        <w:numPr>
+          <w:ilvl w:val="0"/>
+          <w:numId w:val="10"/>
+        </w:numPr>
+        <w:rPr>
+          <w:i/>
+          <w:sz w:val="36"/>
+          <w:szCs w:val="36"/>
+        </w:rPr>
+      </w:pPr>
+      <w:r>
+        <w:rPr>
+          <w:i/>
+          <w:sz w:val="36"/>
+          <w:szCs w:val="36"/>
+        </w:rPr>
+        <w:t>Maximiliano Maldonado.</w:t>
+      </w:r>
+    </w:p>
+    <w:p>
+      <w:pPr>
+        <w:pStyle w:val="Prrafodelista"/>
+        <w:numPr>
+          <w:ilvl w:val="0"/>
+          <w:numId w:val="10"/>
+        </w:numPr>
+        <w:rPr>
+          <w:i/>
+          <w:sz w:val="36"/>
+          <w:szCs w:val="36"/>
+        </w:rPr>
+      </w:pPr>
+      <w:r>
+        <w:rPr>
+          <w:i/>
+          <w:sz w:val="36"/>
+          <w:szCs w:val="36"/>
+        </w:rPr>
+        <w:t>Tomas Palermo</w:t>
       </w:r>
     </w:p>
     <w:p>
@@ -306,6 +368,7 @@
           <w:szCs w:val="36"/>
           <w:u w:val="single"/>
         </w:rPr>
+        <w:lastRenderedPageBreak/>
         <w:t>Ciclo Lectivo: 2025.</w:t>
       </w:r>
     </w:p>
@@ -324,7 +387,6 @@
           <w:szCs w:val="36"/>
           <w:u w:val="single"/>
         </w:rPr>
-        <w:lastRenderedPageBreak/>
         <w:t>I</w:t>
       </w:r>
       <w:r>
@@ -630,6 +692,7 @@
         <w:ind w:left="360"/>
       </w:pPr>
       <w:r>
+        <w:lastRenderedPageBreak/>
         <w:t>• Implementación de un modal que muestra información detallada de un alumno seleccionado.</w:t>
       </w:r>
     </w:p>
@@ -671,7 +734,6 @@
           <w:szCs w:val="36"/>
           <w:u w:val="single"/>
         </w:rPr>
-        <w:lastRenderedPageBreak/>
         <w:t>Avances a lo largo del tiempo con del proyecto.</w:t>
       </w:r>
     </w:p>
@@ -741,7 +803,7 @@
           <w:lang w:eastAsia="es-AR"/>
         </w:rPr>
         <w:drawing>
-          <wp:inline distT="0" distB="0" distL="0" distR="0" wp14:anchorId="57EF32B0" wp14:editId="0E787A09">
+          <wp:inline distT="0" distB="0" distL="0" distR="0" wp14:anchorId="5CDFECF1" wp14:editId="1591B1E5">
             <wp:extent cx="5486400" cy="2606630"/>
             <wp:effectExtent l="0" t="0" r="0" b="3810"/>
             <wp:docPr id="2" name="Imagen 2"/>
@@ -776,66 +838,6 @@
           </wp:inline>
         </w:drawing>
       </w:r>
-    </w:p>
-    <w:p>
-      <w:pPr>
-        <w:pStyle w:val="Listaconvietas"/>
-        <w:numPr>
-          <w:ilvl w:val="0"/>
-          <w:numId w:val="0"/>
-        </w:numPr>
-        <w:ind w:left="360"/>
-      </w:pPr>
-    </w:p>
-    <w:p>
-      <w:pPr>
-        <w:pStyle w:val="Listaconvietas"/>
-        <w:numPr>
-          <w:ilvl w:val="0"/>
-          <w:numId w:val="0"/>
-        </w:numPr>
-        <w:ind w:left="360"/>
-      </w:pPr>
-    </w:p>
-    <w:p>
-      <w:pPr>
-        <w:pStyle w:val="Listaconvietas"/>
-        <w:numPr>
-          <w:ilvl w:val="0"/>
-          <w:numId w:val="0"/>
-        </w:numPr>
-        <w:ind w:left="360"/>
-      </w:pPr>
-    </w:p>
-    <w:p>
-      <w:pPr>
-        <w:pStyle w:val="Listaconvietas"/>
-        <w:numPr>
-          <w:ilvl w:val="0"/>
-          <w:numId w:val="0"/>
-        </w:numPr>
-        <w:ind w:left="360"/>
-      </w:pPr>
-    </w:p>
-    <w:p>
-      <w:pPr>
-        <w:pStyle w:val="Listaconvietas"/>
-        <w:numPr>
-          <w:ilvl w:val="0"/>
-          <w:numId w:val="0"/>
-        </w:numPr>
-        <w:ind w:left="360"/>
-      </w:pPr>
-    </w:p>
-    <w:p>
-      <w:pPr>
-        <w:pStyle w:val="Listaconvietas"/>
-        <w:numPr>
-          <w:ilvl w:val="0"/>
-          <w:numId w:val="0"/>
-        </w:numPr>
-        <w:ind w:left="360"/>
-      </w:pPr>
     </w:p>
     <w:p>
       <w:pPr>
@@ -1082,6 +1084,10 @@
         <w:ind w:left="360"/>
       </w:pPr>
       <w:r>
+        <w:rPr>
+          <w:noProof/>
+          <w:lang w:eastAsia="es-AR"/>
+        </w:rPr>
         <w:drawing>
           <wp:inline distT="0" distB="0" distL="0" distR="0" wp14:anchorId="0816E06E" wp14:editId="1519D3BF">
             <wp:extent cx="5486400" cy="2658775"/>
@@ -1261,6 +1267,10 @@
         <w:ind w:left="360"/>
       </w:pPr>
       <w:r>
+        <w:rPr>
+          <w:noProof/>
+          <w:lang w:eastAsia="es-AR"/>
+        </w:rPr>
         <w:drawing>
           <wp:inline distT="0" distB="0" distL="0" distR="0" wp14:anchorId="4CB748CE" wp14:editId="19BD38AF">
             <wp:extent cx="5486400" cy="2594835"/>
@@ -1321,8 +1331,6 @@
         <w:tab/>
         <w:t>En esta sección se podrá guardar nuevos estudiantes.</w:t>
       </w:r>
-      <w:bookmarkStart w:id="0" w:name="_GoBack"/>
-      <w:bookmarkEnd w:id="0"/>
     </w:p>
     <w:p>
       <w:pPr>
@@ -1334,6 +1342,10 @@
         <w:ind w:left="360"/>
       </w:pPr>
       <w:r>
+        <w:rPr>
+          <w:noProof/>
+          <w:lang w:eastAsia="es-AR"/>
+        </w:rPr>
         <w:drawing>
           <wp:inline distT="0" distB="0" distL="0" distR="0" wp14:anchorId="6F08B4DA" wp14:editId="36ABF8B0">
             <wp:extent cx="5486400" cy="3691743"/>
@@ -1373,7 +1385,437 @@
     </w:p>
     <w:p>
       <w:pPr>
-        <w:pStyle w:val="Ttulo1"/>
+        <w:pStyle w:val="Listaconvietas"/>
+        <w:numPr>
+          <w:ilvl w:val="0"/>
+          <w:numId w:val="0"/>
+        </w:numPr>
+        <w:ind w:left="360"/>
+      </w:pPr>
+    </w:p>
+    <w:p>
+      <w:pPr>
+        <w:pStyle w:val="Listaconvietas"/>
+        <w:numPr>
+          <w:ilvl w:val="0"/>
+          <w:numId w:val="0"/>
+        </w:numPr>
+      </w:pPr>
+    </w:p>
+    <w:p>
+      <w:pPr>
+        <w:pStyle w:val="Listaconvietas"/>
+        <w:numPr>
+          <w:ilvl w:val="0"/>
+          <w:numId w:val="0"/>
+        </w:numPr>
+      </w:pPr>
+    </w:p>
+    <w:p>
+      <w:pPr>
+        <w:pStyle w:val="Listaconvietas"/>
+        <w:numPr>
+          <w:ilvl w:val="0"/>
+          <w:numId w:val="0"/>
+        </w:numPr>
+      </w:pPr>
+    </w:p>
+    <w:p>
+      <w:pPr>
+        <w:pStyle w:val="Listaconvietas"/>
+        <w:numPr>
+          <w:ilvl w:val="0"/>
+          <w:numId w:val="0"/>
+        </w:numPr>
+      </w:pPr>
+    </w:p>
+    <w:p>
+      <w:pPr>
+        <w:pStyle w:val="Listaconvietas"/>
+        <w:numPr>
+          <w:ilvl w:val="0"/>
+          <w:numId w:val="0"/>
+        </w:numPr>
+      </w:pPr>
+    </w:p>
+    <w:p>
+      <w:pPr>
+        <w:pStyle w:val="Listaconvietas"/>
+        <w:numPr>
+          <w:ilvl w:val="0"/>
+          <w:numId w:val="0"/>
+        </w:numPr>
+      </w:pPr>
+    </w:p>
+    <w:p>
+      <w:pPr>
+        <w:pStyle w:val="Listaconvietas"/>
+        <w:numPr>
+          <w:ilvl w:val="0"/>
+          <w:numId w:val="0"/>
+        </w:numPr>
+      </w:pPr>
+      <w:r>
+        <w:lastRenderedPageBreak/>
+        <w:t>Cambios: separación de curso y división, especialidad (COMP= computadora, AUT= automotor, CB = ciclo básico). 7/10/2025</w:t>
+      </w:r>
+    </w:p>
+    <w:p>
+      <w:pPr>
+        <w:pStyle w:val="Listaconvietas"/>
+        <w:numPr>
+          <w:ilvl w:val="0"/>
+          <w:numId w:val="0"/>
+        </w:numPr>
+        <w:ind w:left="360"/>
+      </w:pPr>
+      <w:r>
+        <w:drawing>
+          <wp:inline distT="0" distB="0" distL="0" distR="0" wp14:anchorId="5F86076F" wp14:editId="55855B11">
+            <wp:extent cx="5486400" cy="2570004"/>
+            <wp:effectExtent l="0" t="0" r="0" b="1905"/>
+            <wp:docPr id="9" name="Imagen 9"/>
+            <wp:cNvGraphicFramePr>
+              <a:graphicFrameLocks xmlns:a="http://schemas.openxmlformats.org/drawingml/2006/main" noChangeAspect="1"/>
+            </wp:cNvGraphicFramePr>
+            <a:graphic xmlns:a="http://schemas.openxmlformats.org/drawingml/2006/main">
+              <a:graphicData uri="http://schemas.openxmlformats.org/drawingml/2006/picture">
+                <pic:pic xmlns:pic="http://schemas.openxmlformats.org/drawingml/2006/picture">
+                  <pic:nvPicPr>
+                    <pic:cNvPr id="0" name=""/>
+                    <pic:cNvPicPr/>
+                  </pic:nvPicPr>
+                  <pic:blipFill>
+                    <a:blip r:embed="rId16"/>
+                    <a:stretch>
+                      <a:fillRect/>
+                    </a:stretch>
+                  </pic:blipFill>
+                  <pic:spPr>
+                    <a:xfrm>
+                      <a:off x="0" y="0"/>
+                      <a:ext cx="5486400" cy="2570004"/>
+                    </a:xfrm>
+                    <a:prstGeom prst="rect">
+                      <a:avLst/>
+                    </a:prstGeom>
+                  </pic:spPr>
+                </pic:pic>
+              </a:graphicData>
+            </a:graphic>
+          </wp:inline>
+        </w:drawing>
+      </w:r>
+    </w:p>
+    <w:p>
+      <w:pPr>
+        <w:pStyle w:val="Listaconvietas"/>
+        <w:numPr>
+          <w:ilvl w:val="0"/>
+          <w:numId w:val="0"/>
+        </w:numPr>
+        <w:ind w:left="360"/>
+      </w:pPr>
+    </w:p>
+    <w:p>
+      <w:pPr>
+        <w:pStyle w:val="Listaconvietas"/>
+        <w:numPr>
+          <w:ilvl w:val="0"/>
+          <w:numId w:val="0"/>
+        </w:numPr>
+        <w:ind w:left="360"/>
+      </w:pPr>
+    </w:p>
+    <w:p>
+      <w:pPr>
+        <w:pStyle w:val="Listaconvietas"/>
+        <w:numPr>
+          <w:ilvl w:val="0"/>
+          <w:numId w:val="0"/>
+        </w:numPr>
+        <w:ind w:left="360"/>
+      </w:pPr>
+      <w:r>
+        <w:t>Cambios: Notas inferiores a 6 se visualizaran rojas, representando desaprobadas. 16/10/2025</w:t>
+      </w:r>
+    </w:p>
+    <w:p>
+      <w:pPr>
+        <w:pStyle w:val="Listaconvietas"/>
+        <w:numPr>
+          <w:ilvl w:val="0"/>
+          <w:numId w:val="0"/>
+        </w:numPr>
+        <w:ind w:left="360"/>
+        <w:rPr>
+          <w:sz w:val="36"/>
+          <w:szCs w:val="36"/>
+          <w:u w:val="single"/>
+        </w:rPr>
+      </w:pPr>
+      <w:r>
+        <w:drawing>
+          <wp:inline distT="0" distB="0" distL="0" distR="0" wp14:anchorId="62EA498B" wp14:editId="511450DB">
+            <wp:extent cx="5486400" cy="2578695"/>
+            <wp:effectExtent l="0" t="0" r="0" b="0"/>
+            <wp:docPr id="10" name="Imagen 10"/>
+            <wp:cNvGraphicFramePr>
+              <a:graphicFrameLocks xmlns:a="http://schemas.openxmlformats.org/drawingml/2006/main" noChangeAspect="1"/>
+            </wp:cNvGraphicFramePr>
+            <a:graphic xmlns:a="http://schemas.openxmlformats.org/drawingml/2006/main">
+              <a:graphicData uri="http://schemas.openxmlformats.org/drawingml/2006/picture">
+                <pic:pic xmlns:pic="http://schemas.openxmlformats.org/drawingml/2006/picture">
+                  <pic:nvPicPr>
+                    <pic:cNvPr id="0" name=""/>
+                    <pic:cNvPicPr/>
+                  </pic:nvPicPr>
+                  <pic:blipFill>
+                    <a:blip r:embed="rId17"/>
+                    <a:stretch>
+                      <a:fillRect/>
+                    </a:stretch>
+                  </pic:blipFill>
+                  <pic:spPr>
+                    <a:xfrm>
+                      <a:off x="0" y="0"/>
+                      <a:ext cx="5486400" cy="2578695"/>
+                    </a:xfrm>
+                    <a:prstGeom prst="rect">
+                      <a:avLst/>
+                    </a:prstGeom>
+                  </pic:spPr>
+                </pic:pic>
+              </a:graphicData>
+            </a:graphic>
+          </wp:inline>
+        </w:drawing>
+      </w:r>
+    </w:p>
+    <w:p>
+      <w:pPr>
+        <w:pStyle w:val="Listaconvietas"/>
+        <w:numPr>
+          <w:ilvl w:val="0"/>
+          <w:numId w:val="0"/>
+        </w:numPr>
+        <w:ind w:left="360"/>
+        <w:rPr>
+          <w:sz w:val="36"/>
+          <w:szCs w:val="36"/>
+          <w:u w:val="single"/>
+        </w:rPr>
+      </w:pPr>
+    </w:p>
+    <w:p>
+      <w:pPr>
+        <w:pStyle w:val="Listaconvietas"/>
+        <w:numPr>
+          <w:ilvl w:val="0"/>
+          <w:numId w:val="0"/>
+        </w:numPr>
+        <w:ind w:left="360"/>
+        <w:rPr>
+          <w:sz w:val="36"/>
+          <w:szCs w:val="36"/>
+          <w:u w:val="single"/>
+        </w:rPr>
+      </w:pPr>
+    </w:p>
+    <w:p>
+      <w:pPr>
+        <w:pStyle w:val="Listaconvietas"/>
+        <w:numPr>
+          <w:ilvl w:val="0"/>
+          <w:numId w:val="0"/>
+        </w:numPr>
+        <w:ind w:left="360"/>
+        <w:rPr>
+          <w:sz w:val="36"/>
+          <w:szCs w:val="36"/>
+          <w:u w:val="single"/>
+        </w:rPr>
+      </w:pPr>
+    </w:p>
+    <w:p>
+      <w:pPr>
+        <w:pStyle w:val="Listaconvietas"/>
+        <w:numPr>
+          <w:ilvl w:val="0"/>
+          <w:numId w:val="0"/>
+        </w:numPr>
+        <w:ind w:left="360"/>
+        <w:rPr>
+          <w:sz w:val="36"/>
+          <w:szCs w:val="36"/>
+          <w:u w:val="single"/>
+        </w:rPr>
+      </w:pPr>
+    </w:p>
+    <w:p>
+      <w:pPr>
+        <w:pStyle w:val="Listaconvietas"/>
+        <w:numPr>
+          <w:ilvl w:val="0"/>
+          <w:numId w:val="0"/>
+        </w:numPr>
+        <w:ind w:left="360"/>
+        <w:rPr>
+          <w:sz w:val="36"/>
+          <w:szCs w:val="36"/>
+          <w:u w:val="single"/>
+        </w:rPr>
+      </w:pPr>
+    </w:p>
+    <w:p>
+      <w:pPr>
+        <w:pStyle w:val="Listaconvietas"/>
+        <w:numPr>
+          <w:ilvl w:val="0"/>
+          <w:numId w:val="0"/>
+        </w:numPr>
+        <w:ind w:left="360"/>
+        <w:rPr>
+          <w:sz w:val="36"/>
+          <w:szCs w:val="36"/>
+          <w:u w:val="single"/>
+        </w:rPr>
+      </w:pPr>
+    </w:p>
+    <w:p>
+      <w:pPr>
+        <w:pStyle w:val="Listaconvietas"/>
+        <w:numPr>
+          <w:ilvl w:val="0"/>
+          <w:numId w:val="0"/>
+        </w:numPr>
+        <w:ind w:left="360"/>
+        <w:rPr>
+          <w:sz w:val="28"/>
+          <w:szCs w:val="28"/>
+        </w:rPr>
+      </w:pPr>
+      <w:r>
+        <w:rPr>
+          <w:sz w:val="28"/>
+          <w:szCs w:val="28"/>
+        </w:rPr>
+        <w:lastRenderedPageBreak/>
+        <w:t xml:space="preserve">Se </w:t>
+      </w:r>
+      <w:proofErr w:type="spellStart"/>
+      <w:r>
+        <w:rPr>
+          <w:sz w:val="28"/>
+          <w:szCs w:val="28"/>
+        </w:rPr>
+        <w:t>cambio</w:t>
+      </w:r>
+      <w:proofErr w:type="spellEnd"/>
+      <w:r>
+        <w:rPr>
+          <w:sz w:val="28"/>
+          <w:szCs w:val="28"/>
+        </w:rPr>
+        <w:t xml:space="preserve">: de “Asignaturas pendientes” a “Asignaturas sin acreditar (Año actual)” </w:t>
+      </w:r>
+      <w:proofErr w:type="spellStart"/>
+      <w:r>
+        <w:rPr>
+          <w:sz w:val="28"/>
+          <w:szCs w:val="28"/>
+        </w:rPr>
+        <w:t>Tambien</w:t>
+      </w:r>
+      <w:proofErr w:type="spellEnd"/>
+      <w:r>
+        <w:rPr>
+          <w:sz w:val="28"/>
+          <w:szCs w:val="28"/>
+        </w:rPr>
+        <w:t xml:space="preserve"> aparecerán en rojo las asignaturas sin acreditar. 21/10/2025</w:t>
+      </w:r>
+    </w:p>
+    <w:p>
+      <w:pPr>
+        <w:pStyle w:val="Listaconvietas"/>
+        <w:numPr>
+          <w:ilvl w:val="0"/>
+          <w:numId w:val="0"/>
+        </w:numPr>
+        <w:ind w:left="360"/>
+        <w:rPr>
+          <w:sz w:val="36"/>
+          <w:szCs w:val="36"/>
+          <w:u w:val="single"/>
+        </w:rPr>
+      </w:pPr>
+      <w:r>
+        <w:rPr>
+          <w:sz w:val="36"/>
+          <w:szCs w:val="36"/>
+          <w:u w:val="single"/>
+        </w:rPr>
+        <w:drawing>
+          <wp:inline distT="0" distB="0" distL="0" distR="0" wp14:anchorId="1F02DC2C" wp14:editId="221FA881">
+            <wp:extent cx="5486400" cy="3126838"/>
+            <wp:effectExtent l="0" t="0" r="0" b="0"/>
+            <wp:docPr id="11" name="Imagen 11"/>
+            <wp:cNvGraphicFramePr>
+              <a:graphicFrameLocks xmlns:a="http://schemas.openxmlformats.org/drawingml/2006/main" noChangeAspect="1"/>
+            </wp:cNvGraphicFramePr>
+            <a:graphic xmlns:a="http://schemas.openxmlformats.org/drawingml/2006/main">
+              <a:graphicData uri="http://schemas.openxmlformats.org/drawingml/2006/picture">
+                <pic:pic xmlns:pic="http://schemas.openxmlformats.org/drawingml/2006/picture">
+                  <pic:nvPicPr>
+                    <pic:cNvPr id="0" name=""/>
+                    <pic:cNvPicPr/>
+                  </pic:nvPicPr>
+                  <pic:blipFill>
+                    <a:blip r:embed="rId18"/>
+                    <a:stretch>
+                      <a:fillRect/>
+                    </a:stretch>
+                  </pic:blipFill>
+                  <pic:spPr>
+                    <a:xfrm>
+                      <a:off x="0" y="0"/>
+                      <a:ext cx="5486400" cy="3126838"/>
+                    </a:xfrm>
+                    <a:prstGeom prst="rect">
+                      <a:avLst/>
+                    </a:prstGeom>
+                  </pic:spPr>
+                </pic:pic>
+              </a:graphicData>
+            </a:graphic>
+          </wp:inline>
+        </w:drawing>
+      </w:r>
+    </w:p>
+    <w:p>
+      <w:pPr>
+        <w:pStyle w:val="Listaconvietas"/>
+        <w:numPr>
+          <w:ilvl w:val="0"/>
+          <w:numId w:val="0"/>
+        </w:numPr>
+        <w:ind w:left="360"/>
+        <w:rPr>
+          <w:sz w:val="36"/>
+          <w:szCs w:val="36"/>
+          <w:u w:val="single"/>
+        </w:rPr>
+      </w:pPr>
+    </w:p>
+    <w:p>
+      <w:pPr>
+        <w:pStyle w:val="Listaconvietas"/>
+        <w:numPr>
+          <w:ilvl w:val="0"/>
+          <w:numId w:val="0"/>
+        </w:numPr>
+        <w:ind w:left="360"/>
         <w:rPr>
           <w:sz w:val="36"/>
           <w:szCs w:val="36"/>
@@ -1396,35 +1838,23 @@
       <w:r>
         <w:t xml:space="preserve"> </w:t>
       </w:r>
-      <w:proofErr w:type="spellStart"/>
       <w:r>
-        <w:t>surgio</w:t>
+        <w:t>surgió</w:t>
       </w:r>
-      <w:proofErr w:type="spellEnd"/>
+      <w:bookmarkStart w:id="0" w:name="_GoBack"/>
+      <w:bookmarkEnd w:id="0"/>
       <w:r>
-        <w:t xml:space="preserve"> ante la falta de una herramienta que ayude agilizar </w:t>
+        <w:t xml:space="preserve"> ante la falta de una herramienta que ayude agilizar estas tareas manuales y manuscrita, llevando a la </w:t>
       </w:r>
-      <w:proofErr w:type="gramStart"/>
       <w:r>
-        <w:t>estas tareas manuales y manuscrita</w:t>
+        <w:t>digitalización</w:t>
       </w:r>
-      <w:proofErr w:type="gramEnd"/>
-      <w:r>
-        <w:t xml:space="preserve">, llevando a la </w:t>
-      </w:r>
-      <w:proofErr w:type="spellStart"/>
-      <w:r>
-        <w:t>digitilizacion</w:t>
-      </w:r>
-      <w:proofErr w:type="spellEnd"/>
       <w:r>
         <w:t xml:space="preserve"> y </w:t>
       </w:r>
-      <w:proofErr w:type="spellStart"/>
       <w:r>
-        <w:t>modernizacion</w:t>
+        <w:t>modernización</w:t>
       </w:r>
-      <w:proofErr w:type="spellEnd"/>
       <w:r>
         <w:t xml:space="preserve"> del colegio. Este proyecto  </w:t>
       </w:r>
@@ -1432,11 +1862,7 @@
         <w:t>integra HTML, C</w:t>
       </w:r>
       <w:r>
-        <w:t xml:space="preserve">SS y JavaScript para ofrecer una herramienta interactiva y </w:t>
-      </w:r>
-      <w:r>
-        <w:lastRenderedPageBreak/>
-        <w:t>moderna</w:t>
+        <w:t>SS y JavaScript para ofrecer una herramienta interactiva y moderna</w:t>
       </w:r>
       <w:r>
         <w:t>. La estructura clara, los estilos atractivos y la lógica dinámica permiten una experiencia de usuario amigable y funcional para la gestión escolar.</w:t>
@@ -26110,7 +26536,7 @@
 </file>
 
 <file path=customXml/itemProps1.xml><?xml version="1.0" encoding="utf-8"?>
-<ds:datastoreItem xmlns:ds="http://schemas.openxmlformats.org/officeDocument/2006/customXml" ds:itemID="{BC39BC93-1A01-4737-9A9F-26511B49FE19}">
+<ds:datastoreItem xmlns:ds="http://schemas.openxmlformats.org/officeDocument/2006/customXml" ds:itemID="{C4B1A64D-9C22-4777-B7BC-4BE9D2BFECDD}">
   <ds:schemaRefs>
     <ds:schemaRef ds:uri="http://schemas.openxmlformats.org/officeDocument/2006/bibliography"/>
   </ds:schemaRefs>

</xml_diff>